<commit_message>
removed transaction data input
</commit_message>
<xml_diff>
--- a/hoffer_gregory_midtermproj.docx
+++ b/hoffer_gregory_midtermproj.docx
@@ -8,60 +8,6 @@
       </w:pPr>
       <w:r>
         <w:t>Apriori Analysis - Transaction 1</w:t>
-      </w:r>
-    </w:p>
-    <w:p>
-      <w:r>
-        <w:t xml:space="preserve">    milk   eggs  juice  grapes   beef  chicken   pork  bread  butter  \</w:t>
-        <w:br/>
-        <w:t xml:space="preserve">0   True  False   True   False  False     True  False  False   False   </w:t>
-        <w:br/>
-        <w:t xml:space="preserve">1  False   True  False    True  False    False   True  False   False   </w:t>
-        <w:br/>
-        <w:t xml:space="preserve">2  False  False   True   False   True    False  False   True   False   </w:t>
-        <w:br/>
-        <w:t xml:space="preserve">3  False  False  False    True  False     True  False  False    True   </w:t>
-        <w:br/>
-        <w:t xml:space="preserve">4  False  False  False   False   True    False   True  False   False   </w:t>
-        <w:br/>
-        <w:br/>
-        <w:t xml:space="preserve">   tomatoes  pasta  garlic   soda  seltzer   wine   beer  cereal  cookies  \</w:t>
-        <w:br/>
-        <w:t xml:space="preserve">0     False  False   False   True    False  False  False   False    False   </w:t>
-        <w:br/>
-        <w:t xml:space="preserve">1     False  False   False  False     True  False  False   False    False   </w:t>
-        <w:br/>
-        <w:t xml:space="preserve">2     False  False   False  False    False   True  False   False    False   </w:t>
-        <w:br/>
-        <w:t xml:space="preserve">3     False  False   False  False    False  False   True   False    False   </w:t>
-        <w:br/>
-        <w:t xml:space="preserve">4      True  False   False  False    False  False  False    True    False   </w:t>
-        <w:br/>
-        <w:br/>
-        <w:t xml:space="preserve">   chips  ice_cream  shampoo  onion    oil  pizza  apples  broccoli  lettuce  \</w:t>
-        <w:br/>
-        <w:t xml:space="preserve">0  False      False    False  False  False  False   False     False    False   </w:t>
-        <w:br/>
-        <w:t xml:space="preserve">1  False      False    False  False  False  False   False     False    False   </w:t>
-        <w:br/>
-        <w:t xml:space="preserve">2  False      False    False  False  False  False   False     False    False   </w:t>
-        <w:br/>
-        <w:t xml:space="preserve">3  False      False    False  False  False  False   False     False    False   </w:t>
-        <w:br/>
-        <w:t xml:space="preserve">4  False      False    False  False  False  False   False     False    False   </w:t>
-        <w:br/>
-        <w:br/>
-        <w:t xml:space="preserve">   spinach  cheese  coffee  </w:t>
-        <w:br/>
-        <w:t xml:space="preserve">0    False   False   False  </w:t>
-        <w:br/>
-        <w:t xml:space="preserve">1    False   False   False  </w:t>
-        <w:br/>
-        <w:t xml:space="preserve">2    False   False   False  </w:t>
-        <w:br/>
-        <w:t xml:space="preserve">3    False   False   False  </w:t>
-        <w:br/>
-        <w:t xml:space="preserve">4    False   False   False  </w:t>
       </w:r>
     </w:p>
     <w:p>
@@ -114,86 +60,86 @@
         <w:br/>
         <w:t>22  0.263158             (lettuce)</w:t>
         <w:br/>
-        <w:t>23  0.105263     (lettuce, cereal)</w:t>
+        <w:t>23  0.105263     (cereal, lettuce)</w:t>
         <w:br/>
         <w:t>24  0.105263    (cookies, lettuce)</w:t>
         <w:br/>
-        <w:t>25  0.105263      (chips, lettuce)</w:t>
+        <w:t>25  0.105263      (lettuce, chips)</w:t>
         <w:br/>
-        <w:t>26  0.105263  (ice_cream, lettuce)</w:t>
+        <w:t>26  0.105263  (lettuce, ice_cream)</w:t>
         <w:br/>
-        <w:t>27  0.105263    (shampoo, lettuce)</w:t>
+        <w:t>27  0.105263    (lettuce, shampoo)</w:t>
       </w:r>
     </w:p>
     <w:p>
       <w:r>
         <w:t xml:space="preserve">   antecedents  consequents  antecedent support  consequent support   support  \</w:t>
         <w:br/>
-        <w:t xml:space="preserve">0    (lettuce)     (cereal)            0.263158            0.210526  0.105263   </w:t>
+        <w:t xml:space="preserve">0     (cereal)    (lettuce)            0.210526            0.263158  0.105263   </w:t>
         <w:br/>
-        <w:t xml:space="preserve">1     (cereal)    (lettuce)            0.210526            0.263158  0.105263   </w:t>
+        <w:t xml:space="preserve">1    (lettuce)     (cereal)            0.263158            0.210526  0.105263   </w:t>
         <w:br/>
         <w:t xml:space="preserve">2    (cookies)    (lettuce)            0.210526            0.263158  0.105263   </w:t>
         <w:br/>
         <w:t xml:space="preserve">3    (lettuce)    (cookies)            0.263158            0.210526  0.105263   </w:t>
         <w:br/>
-        <w:t xml:space="preserve">4      (chips)    (lettuce)            0.210526            0.263158  0.105263   </w:t>
+        <w:t xml:space="preserve">4    (lettuce)      (chips)            0.263158            0.210526  0.105263   </w:t>
         <w:br/>
-        <w:t xml:space="preserve">5    (lettuce)      (chips)            0.263158            0.210526  0.105263   </w:t>
+        <w:t xml:space="preserve">5      (chips)    (lettuce)            0.210526            0.263158  0.105263   </w:t>
         <w:br/>
-        <w:t xml:space="preserve">6  (ice_cream)    (lettuce)            0.157895            0.263158  0.105263   </w:t>
+        <w:t xml:space="preserve">6    (lettuce)  (ice_cream)            0.263158            0.157895  0.105263   </w:t>
         <w:br/>
-        <w:t xml:space="preserve">7    (lettuce)  (ice_cream)            0.263158            0.157895  0.105263   </w:t>
+        <w:t xml:space="preserve">7  (ice_cream)    (lettuce)            0.157895            0.263158  0.105263   </w:t>
         <w:br/>
-        <w:t xml:space="preserve">8    (shampoo)    (lettuce)            0.157895            0.263158  0.105263   </w:t>
+        <w:t xml:space="preserve">8    (lettuce)    (shampoo)            0.263158            0.157895  0.105263   </w:t>
         <w:br/>
-        <w:t xml:space="preserve">9    (lettuce)    (shampoo)            0.263158            0.157895  0.105263   </w:t>
+        <w:t xml:space="preserve">9    (shampoo)    (lettuce)            0.157895            0.263158  0.105263   </w:t>
         <w:br/>
         <w:br/>
         <w:t xml:space="preserve">   confidence      lift  representativity  leverage  conviction  \</w:t>
         <w:br/>
-        <w:t xml:space="preserve">0    0.400000  1.900000               1.0  0.049861    1.315789   </w:t>
+        <w:t xml:space="preserve">0    0.500000  1.900000               1.0  0.049861    1.473684   </w:t>
         <w:br/>
-        <w:t xml:space="preserve">1    0.500000  1.900000               1.0  0.049861    1.473684   </w:t>
+        <w:t xml:space="preserve">1    0.400000  1.900000               1.0  0.049861    1.315789   </w:t>
         <w:br/>
         <w:t xml:space="preserve">2    0.500000  1.900000               1.0  0.049861    1.473684   </w:t>
         <w:br/>
         <w:t xml:space="preserve">3    0.400000  1.900000               1.0  0.049861    1.315789   </w:t>
         <w:br/>
-        <w:t xml:space="preserve">4    0.500000  1.900000               1.0  0.049861    1.473684   </w:t>
+        <w:t xml:space="preserve">4    0.400000  1.900000               1.0  0.049861    1.315789   </w:t>
         <w:br/>
-        <w:t xml:space="preserve">5    0.400000  1.900000               1.0  0.049861    1.315789   </w:t>
+        <w:t xml:space="preserve">5    0.500000  1.900000               1.0  0.049861    1.473684   </w:t>
         <w:br/>
-        <w:t xml:space="preserve">6    0.666667  2.533333               1.0  0.063712    2.210526   </w:t>
+        <w:t xml:space="preserve">6    0.400000  2.533333               1.0  0.063712    1.403509   </w:t>
         <w:br/>
-        <w:t xml:space="preserve">7    0.400000  2.533333               1.0  0.063712    1.403509   </w:t>
+        <w:t xml:space="preserve">7    0.666667  2.533333               1.0  0.063712    2.210526   </w:t>
         <w:br/>
-        <w:t xml:space="preserve">8    0.666667  2.533333               1.0  0.063712    2.210526   </w:t>
+        <w:t xml:space="preserve">8    0.400000  2.533333               1.0  0.063712    1.403509   </w:t>
         <w:br/>
-        <w:t xml:space="preserve">9    0.400000  2.533333               1.0  0.063712    1.403509   </w:t>
+        <w:t xml:space="preserve">9    0.666667  2.533333               1.0  0.063712    2.210526   </w:t>
         <w:br/>
         <w:br/>
         <w:t xml:space="preserve">   zhangs_metric   jaccard  certainty  kulczynski  </w:t>
         <w:br/>
-        <w:t xml:space="preserve">0       0.642857  0.285714   0.240000    0.450000  </w:t>
+        <w:t xml:space="preserve">0       0.600000  0.285714   0.321429    0.450000  </w:t>
         <w:br/>
-        <w:t xml:space="preserve">1       0.600000  0.285714   0.321429    0.450000  </w:t>
+        <w:t xml:space="preserve">1       0.642857  0.285714   0.240000    0.450000  </w:t>
         <w:br/>
         <w:t xml:space="preserve">2       0.600000  0.285714   0.321429    0.450000  </w:t>
         <w:br/>
         <w:t xml:space="preserve">3       0.642857  0.285714   0.240000    0.450000  </w:t>
         <w:br/>
-        <w:t xml:space="preserve">4       0.600000  0.285714   0.321429    0.450000  </w:t>
+        <w:t xml:space="preserve">4       0.642857  0.285714   0.240000    0.450000  </w:t>
         <w:br/>
-        <w:t xml:space="preserve">5       0.642857  0.285714   0.240000    0.450000  </w:t>
+        <w:t xml:space="preserve">5       0.600000  0.285714   0.321429    0.450000  </w:t>
         <w:br/>
-        <w:t xml:space="preserve">6       0.718750  0.333333   0.547619    0.533333  </w:t>
+        <w:t xml:space="preserve">6       0.821429  0.333333   0.287500    0.533333  </w:t>
         <w:br/>
-        <w:t xml:space="preserve">7       0.821429  0.333333   0.287500    0.533333  </w:t>
+        <w:t xml:space="preserve">7       0.718750  0.333333   0.547619    0.533333  </w:t>
         <w:br/>
-        <w:t xml:space="preserve">8       0.718750  0.333333   0.547619    0.533333  </w:t>
+        <w:t xml:space="preserve">8       0.821429  0.333333   0.287500    0.533333  </w:t>
         <w:br/>
-        <w:t xml:space="preserve">9       0.821429  0.333333   0.287500    0.533333  </w:t>
+        <w:t xml:space="preserve">9       0.718750  0.333333   0.547619    0.533333  </w:t>
       </w:r>
     </w:p>
     <w:sectPr>

</xml_diff>